<commit_message>
1. PageName als Link, nicht als Button - 2. DarkMode wird gespeichert
</commit_message>
<xml_diff>
--- a/Aufgabe.docx
+++ b/Aufgabe.docx
@@ -19,15 +19,7 @@
       </w:r>
       <w:r>
         <w:tab/>
-        <w:t xml:space="preserve">Alexander Hegel, Leon </w:t>
-      </w:r>
-      <w:proofErr w:type="spellStart"/>
-      <w:r>
-        <w:t>Kroher</w:t>
-      </w:r>
-      <w:proofErr w:type="spellEnd"/>
-      <w:r>
-        <w:t>, Johannes Walter</w:t>
+        <w:t>Alexander Hegel, Leon Kroher, Johannes Walter</w:t>
       </w:r>
     </w:p>
     <w:p>
@@ -131,21 +123,8 @@
         </w:numPr>
       </w:pPr>
       <w:r>
-        <w:t xml:space="preserve">z.B. </w:t>
-      </w:r>
-      <w:proofErr w:type="spellStart"/>
-      <w:r>
-        <w:t>Figma</w:t>
-      </w:r>
-      <w:proofErr w:type="spellEnd"/>
-      <w:r>
-        <w:t xml:space="preserve">, </w:t>
-      </w:r>
-      <w:proofErr w:type="spellStart"/>
-      <w:r>
-        <w:t>Excalidraw</w:t>
-      </w:r>
-      <w:proofErr w:type="spellEnd"/>
+        <w:t>z.B. Figma, Excalidraw</w:t>
+      </w:r>
     </w:p>
     <w:p>
       <w:pPr>
@@ -220,13 +199,11 @@
         </w:numPr>
       </w:pPr>
       <w:r>
-        <w:t xml:space="preserve">10-15min </w:t>
-      </w:r>
-      <w:proofErr w:type="spellStart"/>
-      <w:r>
-        <w:t>inkl</w:t>
-      </w:r>
-      <w:proofErr w:type="spellEnd"/>
+        <w:t>10-15min inkl</w:t>
+      </w:r>
+      <w:r>
+        <w:t>.</w:t>
+      </w:r>
       <w:r>
         <w:t xml:space="preserve"> Diskussion</w:t>
       </w:r>
@@ -493,23 +470,7 @@
         <w:t xml:space="preserve"> </w:t>
       </w:r>
       <w:r>
-        <w:t>Falls Datenspeicherung =&gt; lokal im Browser (</w:t>
-      </w:r>
-      <w:proofErr w:type="spellStart"/>
-      <w:r>
-        <w:t>localStorage</w:t>
-      </w:r>
-      <w:proofErr w:type="spellEnd"/>
-      <w:r>
-        <w:t xml:space="preserve">) oder Cloud Service (z.B </w:t>
-      </w:r>
-      <w:proofErr w:type="spellStart"/>
-      <w:r>
-        <w:t>Firebase</w:t>
-      </w:r>
-      <w:proofErr w:type="spellEnd"/>
-      <w:r>
-        <w:t>)</w:t>
+        <w:t>Falls Datenspeicherung =&gt; lokal im Browser (localStorage) oder Cloud Service (z.B Firebase)</w:t>
       </w:r>
     </w:p>
     <w:p/>
@@ -577,7 +538,7 @@
         <w:sdtPr>
           <w:id w:val="-1708706244"/>
           <w14:checkbox>
-            <w14:checked w14:val="0"/>
+            <w14:checked w14:val="1"/>
             <w14:checkedState w14:val="2612" w14:font="MS Gothic"/>
             <w14:uncheckedState w14:val="2610" w14:font="MS Gothic"/>
           </w14:checkbox>
@@ -588,7 +549,7 @@
             <w:rPr>
               <w:rFonts w:ascii="MS Gothic" w:eastAsia="MS Gothic" w:hAnsi="MS Gothic" w:hint="eastAsia"/>
             </w:rPr>
-            <w:t>☐</w:t>
+            <w:t>☒</w:t>
           </w:r>
         </w:sdtContent>
       </w:sdt>
@@ -712,7 +673,7 @@
         <w:sdtPr>
           <w:id w:val="2041239515"/>
           <w14:checkbox>
-            <w14:checked w14:val="0"/>
+            <w14:checked w14:val="1"/>
             <w14:checkedState w14:val="2612" w14:font="MS Gothic"/>
             <w14:uncheckedState w14:val="2610" w14:font="MS Gothic"/>
           </w14:checkbox>
@@ -723,20 +684,12 @@
             <w:rPr>
               <w:rFonts w:ascii="MS Gothic" w:eastAsia="MS Gothic" w:hAnsi="MS Gothic" w:hint="eastAsia"/>
             </w:rPr>
-            <w:t>☐</w:t>
+            <w:t>☒</w:t>
           </w:r>
         </w:sdtContent>
       </w:sdt>
       <w:r>
-        <w:t xml:space="preserve"> Speicherung der bereits gesuchten Kryptowährungen lokal oder in der Cloud (z.B. mit </w:t>
-      </w:r>
-      <w:proofErr w:type="spellStart"/>
-      <w:r>
-        <w:t>Firebase</w:t>
-      </w:r>
-      <w:proofErr w:type="spellEnd"/>
-      <w:r>
-        <w:t>)</w:t>
+        <w:t xml:space="preserve"> Speicherung der bereits gesuchten Kryptowährungen lokal oder in der Cloud (z.B. mit Firebase)</w:t>
       </w:r>
     </w:p>
     <w:p/>
@@ -780,7 +733,7 @@
         <w:sdtPr>
           <w:id w:val="976722740"/>
           <w14:checkbox>
-            <w14:checked w14:val="0"/>
+            <w14:checked w14:val="1"/>
             <w14:checkedState w14:val="2612" w14:font="MS Gothic"/>
             <w14:uncheckedState w14:val="2610" w14:font="MS Gothic"/>
           </w14:checkbox>
@@ -791,7 +744,7 @@
             <w:rPr>
               <w:rFonts w:ascii="MS Gothic" w:eastAsia="MS Gothic" w:hAnsi="MS Gothic" w:hint="eastAsia"/>
             </w:rPr>
-            <w:t>☐</w:t>
+            <w:t>☒</w:t>
           </w:r>
         </w:sdtContent>
       </w:sdt>
@@ -829,15 +782,7 @@
         <w:t>Crypto-Graphen plotten</w:t>
       </w:r>
       <w:r>
-        <w:t xml:space="preserve"> (</w:t>
-      </w:r>
-      <w:proofErr w:type="spellStart"/>
-      <w:r>
-        <w:t>Coinpaprika</w:t>
-      </w:r>
-      <w:proofErr w:type="spellEnd"/>
-      <w:r>
-        <w:t>)</w:t>
+        <w:t xml:space="preserve"> (Coinpaprika)</w:t>
       </w:r>
     </w:p>
     <w:p>
@@ -866,13 +811,8 @@
       <w:r>
         <w:t xml:space="preserve"> </w:t>
       </w:r>
-      <w:proofErr w:type="spellStart"/>
-      <w:r>
-        <w:t>Accessibility</w:t>
-      </w:r>
-      <w:proofErr w:type="spellEnd"/>
-      <w:r>
-        <w:t xml:space="preserve"> für z.B. Blinde</w:t>
+      <w:r>
+        <w:t>Accessibility für z.B. Blinde</w:t>
       </w:r>
     </w:p>
     <w:sectPr>

</xml_diff>